<commit_message>
news triggers, procedures, doc final and all script
</commit_message>
<xml_diff>
--- a/Supermercado/Fase3 - Cap10.docx
+++ b/Supermercado/Fase3 - Cap10.docx
@@ -13,6 +13,30 @@
           <w:lang w:eastAsia="pt-BR"/>
         </w:rPr>
       </w:pPr>
+    </w:p>
+    <w:p>
+      <w:pPr>
+        <w:textAlignment w:val="baseline"/>
+        <w:rPr>
+          <w:rFonts w:ascii="Arial" w:eastAsia="Times New Roman" w:hAnsi="Arial" w:cs="Arial"/>
+          <w:color w:val="000000"/>
+          <w:sz w:val="22"/>
+          <w:szCs w:val="22"/>
+          <w:lang w:eastAsia="pt-BR"/>
+        </w:rPr>
+      </w:pPr>
+    </w:p>
+    <w:p>
+      <w:pPr>
+        <w:textAlignment w:val="baseline"/>
+        <w:rPr>
+          <w:rFonts w:ascii="Arial" w:eastAsia="Times New Roman" w:hAnsi="Arial" w:cs="Arial"/>
+          <w:color w:val="000000"/>
+          <w:sz w:val="22"/>
+          <w:szCs w:val="22"/>
+          <w:lang w:eastAsia="pt-BR"/>
+        </w:rPr>
+      </w:pPr>
       <w:r>
         <w:rPr>
           <w:rFonts w:ascii="Arial" w:eastAsia="Times New Roman" w:hAnsi="Arial" w:cs="Arial"/>
@@ -162,19 +186,6 @@
     <w:p>
       <w:pPr>
         <w:rPr>
-          <w:rFonts w:ascii="Arial" w:eastAsia="Times New Roman" w:hAnsi="Arial" w:cs="Arial"/>
-          <w:b/>
-          <w:bCs/>
-          <w:color w:val="000000"/>
-          <w:sz w:val="22"/>
-          <w:szCs w:val="22"/>
-          <w:lang w:eastAsia="pt-BR"/>
-        </w:rPr>
-      </w:pPr>
-    </w:p>
-    <w:p>
-      <w:pPr>
-        <w:rPr>
           <w:rFonts w:ascii="Times New Roman" w:eastAsia="Times New Roman" w:hAnsi="Times New Roman" w:cs="Times New Roman"/>
           <w:lang w:eastAsia="pt-BR"/>
         </w:rPr>
@@ -199,19 +210,54 @@
         </w:rPr>
         <w:t>Cap 10 – PL/SQL</w:t>
       </w:r>
-    </w:p>
-    <w:p>
-      <w:pPr>
-        <w:rPr>
-          <w:rFonts w:ascii="Arial" w:eastAsia="Times New Roman" w:hAnsi="Arial" w:cs="Arial"/>
-          <w:b/>
-          <w:bCs/>
-          <w:color w:val="000000"/>
-          <w:sz w:val="22"/>
-          <w:szCs w:val="22"/>
-          <w:lang w:eastAsia="pt-BR"/>
-        </w:rPr>
-      </w:pPr>
+      <w:r>
+        <w:rPr>
+          <w:rFonts w:ascii="Arial" w:eastAsia="Times New Roman" w:hAnsi="Arial" w:cs="Arial"/>
+          <w:color w:val="000000"/>
+          <w:lang w:eastAsia="pt-BR"/>
+        </w:rPr>
+        <w:t xml:space="preserve"> (Procedimento</w:t>
+      </w:r>
+      <w:r>
+        <w:rPr>
+          <w:rFonts w:ascii="Arial" w:eastAsia="Times New Roman" w:hAnsi="Arial" w:cs="Arial"/>
+          <w:color w:val="000000"/>
+          <w:lang w:eastAsia="pt-BR"/>
+        </w:rPr>
+        <w:t>s</w:t>
+      </w:r>
+      <w:r>
+        <w:rPr>
+          <w:rFonts w:ascii="Arial" w:eastAsia="Times New Roman" w:hAnsi="Arial" w:cs="Arial"/>
+          <w:color w:val="000000"/>
+          <w:lang w:eastAsia="pt-BR"/>
+        </w:rPr>
+        <w:t>,</w:t>
+      </w:r>
+      <w:r>
+        <w:rPr>
+          <w:rFonts w:ascii="Arial" w:eastAsia="Times New Roman" w:hAnsi="Arial" w:cs="Arial"/>
+          <w:color w:val="000000"/>
+          <w:lang w:eastAsia="pt-BR"/>
+        </w:rPr>
+        <w:t xml:space="preserve"> Gatilhos Mágicos</w:t>
+      </w:r>
+      <w:r>
+        <w:rPr>
+          <w:rFonts w:ascii="Arial" w:eastAsia="Times New Roman" w:hAnsi="Arial" w:cs="Arial"/>
+          <w:color w:val="000000"/>
+          <w:lang w:eastAsia="pt-BR"/>
+        </w:rPr>
+        <w:t xml:space="preserve"> e Testes</w:t>
+      </w:r>
+      <w:r>
+        <w:rPr>
+          <w:rFonts w:ascii="Arial" w:eastAsia="Times New Roman" w:hAnsi="Arial" w:cs="Arial"/>
+          <w:color w:val="000000"/>
+          <w:lang w:eastAsia="pt-BR"/>
+        </w:rPr>
+        <w:t>)</w:t>
+      </w:r>
     </w:p>
     <w:p>
       <w:pPr>
@@ -286,7 +332,7 @@
           <w:szCs w:val="22"/>
           <w:lang w:eastAsia="pt-BR"/>
         </w:rPr>
-        <w:t>- Controle de Estoque:</w:t>
+        <w:t>- Renovar Senha e Enviar E-mail:</w:t>
       </w:r>
     </w:p>
     <w:p>
@@ -310,224 +356,10 @@
           <w:lang w:eastAsia="pt-BR"/>
         </w:rPr>
         <w:drawing>
-          <wp:inline distT="0" distB="0" distL="0" distR="0" wp14:anchorId="62495914" wp14:editId="28A08093">
-            <wp:extent cx="7837200" cy="7455600"/>
-            <wp:effectExtent l="0" t="0" r="0" b="0"/>
-            <wp:docPr id="1" name="Imagem 1"/>
-            <wp:cNvGraphicFramePr>
-              <a:graphicFrameLocks xmlns:a="http://schemas.openxmlformats.org/drawingml/2006/main" noChangeAspect="1"/>
-            </wp:cNvGraphicFramePr>
-            <a:graphic xmlns:a="http://schemas.openxmlformats.org/drawingml/2006/main">
-              <a:graphicData uri="http://schemas.openxmlformats.org/drawingml/2006/picture">
-                <pic:pic xmlns:pic="http://schemas.openxmlformats.org/drawingml/2006/picture">
-                  <pic:nvPicPr>
-                    <pic:cNvPr id="1" name=""/>
-                    <pic:cNvPicPr/>
-                  </pic:nvPicPr>
-                  <pic:blipFill>
-                    <a:blip r:embed="rId5"/>
-                    <a:stretch>
-                      <a:fillRect/>
-                    </a:stretch>
-                  </pic:blipFill>
-                  <pic:spPr>
-                    <a:xfrm>
-                      <a:off x="0" y="0"/>
-                      <a:ext cx="7837200" cy="7455600"/>
-                    </a:xfrm>
-                    <a:prstGeom prst="rect">
-                      <a:avLst/>
-                    </a:prstGeom>
-                  </pic:spPr>
-                </pic:pic>
-              </a:graphicData>
-            </a:graphic>
-          </wp:inline>
-        </w:drawing>
-      </w:r>
-    </w:p>
-    <w:p>
-      <w:pPr>
-        <w:rPr>
-          <w:rFonts w:ascii="Times New Roman" w:eastAsia="Times New Roman" w:hAnsi="Times New Roman" w:cs="Times New Roman"/>
-          <w:lang w:eastAsia="pt-BR"/>
-        </w:rPr>
-      </w:pPr>
-    </w:p>
-    <w:p>
-      <w:pPr>
-        <w:rPr>
-          <w:rFonts w:ascii="Arial" w:eastAsia="Times New Roman" w:hAnsi="Arial" w:cs="Arial"/>
-          <w:b/>
-          <w:bCs/>
-          <w:color w:val="000000"/>
-          <w:sz w:val="22"/>
-          <w:szCs w:val="22"/>
-          <w:lang w:eastAsia="pt-BR"/>
-        </w:rPr>
-      </w:pPr>
-      <w:r>
-        <w:rPr>
-          <w:rFonts w:ascii="Arial" w:eastAsia="Times New Roman" w:hAnsi="Arial" w:cs="Arial"/>
-          <w:b/>
-          <w:bCs/>
-          <w:color w:val="000000"/>
-          <w:sz w:val="22"/>
-          <w:szCs w:val="22"/>
-          <w:lang w:eastAsia="pt-BR"/>
-        </w:rPr>
-        <w:t>- Adicionar produto(s) no Carrinho:</w:t>
-      </w:r>
-    </w:p>
-    <w:p>
-      <w:pPr>
-        <w:rPr>
-          <w:rFonts w:ascii="Arial" w:eastAsia="Times New Roman" w:hAnsi="Arial" w:cs="Arial"/>
-          <w:b/>
-          <w:bCs/>
-          <w:color w:val="000000"/>
-          <w:sz w:val="22"/>
-          <w:szCs w:val="22"/>
-          <w:lang w:eastAsia="pt-BR"/>
-        </w:rPr>
-      </w:pPr>
-    </w:p>
-    <w:p>
-      <w:pPr>
-        <w:ind w:firstLine="708"/>
-        <w:rPr>
-          <w:rFonts w:ascii="Times New Roman" w:eastAsia="Times New Roman" w:hAnsi="Times New Roman" w:cs="Times New Roman"/>
-          <w:lang w:eastAsia="pt-BR"/>
-        </w:rPr>
-      </w:pPr>
-      <w:r>
-        <w:rPr>
-          <w:rFonts w:ascii="Arial" w:eastAsia="Times New Roman" w:hAnsi="Arial" w:cs="Arial"/>
-          <w:color w:val="000000"/>
-          <w:sz w:val="22"/>
-          <w:szCs w:val="22"/>
-          <w:lang w:eastAsia="pt-BR"/>
-        </w:rPr>
-        <w:t>- Manter os salvos para dar continuidade outra hora;</w:t>
-      </w:r>
-    </w:p>
-    <w:p>
-      <w:pPr>
-        <w:rPr>
-          <w:rFonts w:ascii="Arial" w:eastAsia="Times New Roman" w:hAnsi="Arial" w:cs="Arial"/>
-          <w:b/>
-          <w:bCs/>
-          <w:color w:val="000000"/>
-          <w:sz w:val="22"/>
-          <w:szCs w:val="22"/>
-          <w:lang w:eastAsia="pt-BR"/>
-        </w:rPr>
-      </w:pPr>
-    </w:p>
-    <w:p>
-      <w:pPr>
-        <w:rPr>
-          <w:rFonts w:ascii="Times New Roman" w:eastAsia="Times New Roman" w:hAnsi="Times New Roman" w:cs="Times New Roman"/>
-          <w:lang w:eastAsia="pt-BR"/>
-        </w:rPr>
-      </w:pPr>
-      <w:r>
-        <w:rPr>
-          <w:rFonts w:ascii="Times New Roman" w:eastAsia="Times New Roman" w:hAnsi="Times New Roman" w:cs="Times New Roman"/>
-          <w:lang w:eastAsia="pt-BR"/>
-        </w:rPr>
-        <w:drawing>
-          <wp:inline distT="0" distB="0" distL="0" distR="0" wp14:anchorId="1C8D779C" wp14:editId="4D17E63B">
-            <wp:extent cx="7844400" cy="1616400"/>
-            <wp:effectExtent l="0" t="0" r="4445" b="0"/>
-            <wp:docPr id="2" name="Imagem 2"/>
-            <wp:cNvGraphicFramePr>
-              <a:graphicFrameLocks xmlns:a="http://schemas.openxmlformats.org/drawingml/2006/main" noChangeAspect="1"/>
-            </wp:cNvGraphicFramePr>
-            <a:graphic xmlns:a="http://schemas.openxmlformats.org/drawingml/2006/main">
-              <a:graphicData uri="http://schemas.openxmlformats.org/drawingml/2006/picture">
-                <pic:pic xmlns:pic="http://schemas.openxmlformats.org/drawingml/2006/picture">
-                  <pic:nvPicPr>
-                    <pic:cNvPr id="1" name=""/>
-                    <pic:cNvPicPr/>
-                  </pic:nvPicPr>
-                  <pic:blipFill>
-                    <a:blip r:embed="rId6"/>
-                    <a:stretch>
-                      <a:fillRect/>
-                    </a:stretch>
-                  </pic:blipFill>
-                  <pic:spPr>
-                    <a:xfrm>
-                      <a:off x="0" y="0"/>
-                      <a:ext cx="7844400" cy="1616400"/>
-                    </a:xfrm>
-                    <a:prstGeom prst="rect">
-                      <a:avLst/>
-                    </a:prstGeom>
-                  </pic:spPr>
-                </pic:pic>
-              </a:graphicData>
-            </a:graphic>
-          </wp:inline>
-        </w:drawing>
-      </w:r>
-    </w:p>
-    <w:p>
-      <w:pPr>
-        <w:rPr>
-          <w:rFonts w:ascii="Times New Roman" w:eastAsia="Times New Roman" w:hAnsi="Times New Roman" w:cs="Times New Roman"/>
-          <w:lang w:eastAsia="pt-BR"/>
-        </w:rPr>
-      </w:pPr>
-    </w:p>
-    <w:p>
-      <w:pPr>
-        <w:ind w:firstLine="708"/>
-        <w:rPr>
-          <w:rFonts w:ascii="Arial" w:eastAsia="Times New Roman" w:hAnsi="Arial" w:cs="Arial"/>
-          <w:color w:val="000000"/>
-          <w:sz w:val="22"/>
-          <w:szCs w:val="22"/>
-          <w:lang w:eastAsia="pt-BR"/>
-        </w:rPr>
-      </w:pPr>
-      <w:r>
-        <w:rPr>
-          <w:rFonts w:ascii="Arial" w:eastAsia="Times New Roman" w:hAnsi="Arial" w:cs="Arial"/>
-          <w:color w:val="000000"/>
-          <w:sz w:val="22"/>
-          <w:szCs w:val="22"/>
-          <w:lang w:eastAsia="pt-BR"/>
-        </w:rPr>
-        <w:t>- Movimentar registros (quantidade e produto) para seguir próxima etapa;</w:t>
-      </w:r>
-    </w:p>
-    <w:p>
-      <w:pPr>
-        <w:rPr>
-          <w:rFonts w:ascii="Times New Roman" w:eastAsia="Times New Roman" w:hAnsi="Times New Roman" w:cs="Times New Roman"/>
-          <w:lang w:eastAsia="pt-BR"/>
-        </w:rPr>
-      </w:pPr>
-    </w:p>
-    <w:p>
-      <w:pPr>
-        <w:rPr>
-          <w:rFonts w:ascii="Times New Roman" w:eastAsia="Times New Roman" w:hAnsi="Times New Roman" w:cs="Times New Roman"/>
-          <w:lang w:eastAsia="pt-BR"/>
-        </w:rPr>
-      </w:pPr>
-      <w:r>
-        <w:rPr>
-          <w:rFonts w:ascii="Times New Roman" w:eastAsia="Times New Roman" w:hAnsi="Times New Roman" w:cs="Times New Roman"/>
-          <w:lang w:eastAsia="pt-BR"/>
-        </w:rPr>
-        <w:drawing>
-          <wp:inline distT="0" distB="0" distL="0" distR="0" wp14:anchorId="5094B7B9" wp14:editId="745909FF">
-            <wp:extent cx="6217200" cy="1756800"/>
-            <wp:effectExtent l="0" t="0" r="0" b="0"/>
-            <wp:docPr id="6" name="Imagem 6"/>
+          <wp:inline distT="0" distB="0" distL="0" distR="0" wp14:anchorId="263D704B" wp14:editId="1E09B5C7">
+            <wp:extent cx="5184000" cy="4024800"/>
+            <wp:effectExtent l="0" t="0" r="0" b="1270"/>
+            <wp:docPr id="10" name="Imagem 10"/>
             <wp:cNvGraphicFramePr>
               <a:graphicFrameLocks xmlns:a="http://schemas.openxmlformats.org/drawingml/2006/main" noChangeAspect="1"/>
             </wp:cNvGraphicFramePr>
@@ -547,7 +379,7 @@
                   <pic:spPr>
                     <a:xfrm>
                       <a:off x="0" y="0"/>
-                      <a:ext cx="6217200" cy="1756800"/>
+                      <a:ext cx="5184000" cy="4024800"/>
                     </a:xfrm>
                     <a:prstGeom prst="rect">
                       <a:avLst/>
@@ -563,69 +395,118 @@
     <w:p>
       <w:pPr>
         <w:rPr>
-          <w:rFonts w:ascii="Times New Roman" w:eastAsia="Times New Roman" w:hAnsi="Times New Roman" w:cs="Times New Roman"/>
-          <w:lang w:eastAsia="pt-BR"/>
-        </w:rPr>
-      </w:pPr>
-    </w:p>
-    <w:p>
-      <w:pPr>
-        <w:rPr>
-          <w:rFonts w:ascii="Times New Roman" w:eastAsia="Times New Roman" w:hAnsi="Times New Roman" w:cs="Times New Roman"/>
-          <w:lang w:eastAsia="pt-BR"/>
-        </w:rPr>
-      </w:pPr>
-    </w:p>
-    <w:p>
-      <w:pPr>
-        <w:rPr>
-          <w:rFonts w:ascii="Arial" w:eastAsia="Times New Roman" w:hAnsi="Arial" w:cs="Arial"/>
-          <w:b/>
-          <w:bCs/>
-          <w:color w:val="000000"/>
-          <w:sz w:val="22"/>
-          <w:szCs w:val="22"/>
-          <w:lang w:eastAsia="pt-BR"/>
-        </w:rPr>
-      </w:pPr>
-      <w:r>
-        <w:rPr>
-          <w:rFonts w:ascii="Arial" w:eastAsia="Times New Roman" w:hAnsi="Arial" w:cs="Arial"/>
-          <w:b/>
-          <w:bCs/>
-          <w:color w:val="000000"/>
-          <w:sz w:val="22"/>
-          <w:szCs w:val="22"/>
-          <w:lang w:eastAsia="pt-BR"/>
-        </w:rPr>
-        <w:t>- Renovar Senha e Enviar E-mail:</w:t>
-      </w:r>
-    </w:p>
-    <w:p>
-      <w:pPr>
-        <w:rPr>
-          <w:rFonts w:ascii="Times New Roman" w:eastAsia="Times New Roman" w:hAnsi="Times New Roman" w:cs="Times New Roman"/>
-          <w:lang w:eastAsia="pt-BR"/>
-        </w:rPr>
-      </w:pPr>
-    </w:p>
-    <w:p>
-      <w:pPr>
-        <w:rPr>
-          <w:rFonts w:ascii="Times New Roman" w:eastAsia="Times New Roman" w:hAnsi="Times New Roman" w:cs="Times New Roman"/>
-          <w:lang w:eastAsia="pt-BR"/>
-        </w:rPr>
-      </w:pPr>
-      <w:r>
-        <w:rPr>
-          <w:rFonts w:ascii="Times New Roman" w:eastAsia="Times New Roman" w:hAnsi="Times New Roman" w:cs="Times New Roman"/>
+          <w:rFonts w:ascii="Arial" w:eastAsia="Times New Roman" w:hAnsi="Arial" w:cs="Arial"/>
+          <w:b/>
+          <w:bCs/>
+          <w:color w:val="000000"/>
+          <w:sz w:val="22"/>
+          <w:szCs w:val="22"/>
+          <w:lang w:eastAsia="pt-BR"/>
+        </w:rPr>
+      </w:pPr>
+    </w:p>
+    <w:p>
+      <w:pPr>
+        <w:rPr>
+          <w:rFonts w:ascii="Arial" w:eastAsia="Times New Roman" w:hAnsi="Arial" w:cs="Arial"/>
+          <w:b/>
+          <w:bCs/>
+          <w:color w:val="000000"/>
+          <w:sz w:val="22"/>
+          <w:szCs w:val="22"/>
+          <w:lang w:eastAsia="pt-BR"/>
+        </w:rPr>
+      </w:pPr>
+    </w:p>
+    <w:p>
+      <w:pPr>
+        <w:rPr>
+          <w:rFonts w:ascii="Arial" w:eastAsia="Times New Roman" w:hAnsi="Arial" w:cs="Arial"/>
+          <w:b/>
+          <w:bCs/>
+          <w:color w:val="000000"/>
+          <w:sz w:val="22"/>
+          <w:szCs w:val="22"/>
+          <w:lang w:eastAsia="pt-BR"/>
+        </w:rPr>
+      </w:pPr>
+      <w:r>
+        <w:rPr>
+          <w:rFonts w:ascii="Arial" w:eastAsia="Times New Roman" w:hAnsi="Arial" w:cs="Arial"/>
+          <w:b/>
+          <w:bCs/>
+          <w:color w:val="000000"/>
+          <w:sz w:val="22"/>
+          <w:szCs w:val="22"/>
+          <w:lang w:eastAsia="pt-BR"/>
+        </w:rPr>
+        <w:t xml:space="preserve">- Usuário </w:t>
+      </w:r>
+      <w:r>
+        <w:rPr>
+          <w:rFonts w:ascii="Arial" w:eastAsia="Times New Roman" w:hAnsi="Arial" w:cs="Arial"/>
+          <w:b/>
+          <w:bCs/>
+          <w:color w:val="000000"/>
+          <w:sz w:val="22"/>
+          <w:szCs w:val="22"/>
+          <w:lang w:eastAsia="pt-BR"/>
+        </w:rPr>
+        <w:t>Ausente</w:t>
+      </w:r>
+      <w:r>
+        <w:rPr>
+          <w:rFonts w:ascii="Arial" w:eastAsia="Times New Roman" w:hAnsi="Arial" w:cs="Arial"/>
+          <w:b/>
+          <w:bCs/>
+          <w:color w:val="000000"/>
+          <w:sz w:val="22"/>
+          <w:szCs w:val="22"/>
+          <w:lang w:eastAsia="pt-BR"/>
+        </w:rPr>
+        <w:t>: </w:t>
+      </w:r>
+    </w:p>
+    <w:p>
+      <w:pPr>
+        <w:rPr>
+          <w:rFonts w:ascii="Arial" w:eastAsia="Times New Roman" w:hAnsi="Arial" w:cs="Arial"/>
+          <w:b/>
+          <w:bCs/>
+          <w:color w:val="000000"/>
+          <w:sz w:val="22"/>
+          <w:szCs w:val="22"/>
+          <w:lang w:eastAsia="pt-BR"/>
+        </w:rPr>
+      </w:pPr>
+    </w:p>
+    <w:p>
+      <w:pPr>
+        <w:rPr>
+          <w:rFonts w:ascii="Arial" w:eastAsia="Times New Roman" w:hAnsi="Arial" w:cs="Arial"/>
+          <w:b/>
+          <w:bCs/>
+          <w:color w:val="000000"/>
+          <w:sz w:val="22"/>
+          <w:szCs w:val="22"/>
+          <w:lang w:eastAsia="pt-BR"/>
+        </w:rPr>
+      </w:pPr>
+      <w:r>
+        <w:rPr>
+          <w:rFonts w:ascii="Arial" w:eastAsia="Times New Roman" w:hAnsi="Arial" w:cs="Arial"/>
+          <w:b/>
+          <w:bCs/>
+          <w:color w:val="000000"/>
+          <w:sz w:val="22"/>
+          <w:szCs w:val="22"/>
           <w:lang w:eastAsia="pt-BR"/>
         </w:rPr>
         <w:drawing>
-          <wp:inline distT="0" distB="0" distL="0" distR="0" wp14:anchorId="66DD54F7" wp14:editId="584823CE">
-            <wp:extent cx="7452000" cy="4993200"/>
-            <wp:effectExtent l="0" t="0" r="3175" b="0"/>
-            <wp:docPr id="7" name="Imagem 7"/>
+          <wp:inline distT="0" distB="0" distL="0" distR="0" wp14:anchorId="2A045C77" wp14:editId="045C0678">
+            <wp:extent cx="5184000" cy="2462400"/>
+            <wp:effectExtent l="0" t="0" r="0" b="1905"/>
+            <wp:docPr id="11" name="Imagem 11"/>
             <wp:cNvGraphicFramePr>
               <a:graphicFrameLocks xmlns:a="http://schemas.openxmlformats.org/drawingml/2006/main" noChangeAspect="1"/>
             </wp:cNvGraphicFramePr>
@@ -645,7 +526,7 @@
                   <pic:spPr>
                     <a:xfrm>
                       <a:off x="0" y="0"/>
-                      <a:ext cx="7452000" cy="4993200"/>
+                      <a:ext cx="5184000" cy="2462400"/>
                     </a:xfrm>
                     <a:prstGeom prst="rect">
                       <a:avLst/>
@@ -669,92 +550,135 @@
     <w:p>
       <w:pPr>
         <w:rPr>
-          <w:rFonts w:ascii="Arial" w:eastAsia="Times New Roman" w:hAnsi="Arial" w:cs="Arial"/>
-          <w:b/>
-          <w:bCs/>
-          <w:color w:val="000000"/>
-          <w:sz w:val="22"/>
-          <w:szCs w:val="22"/>
-          <w:lang w:eastAsia="pt-BR"/>
-        </w:rPr>
-      </w:pPr>
-      <w:r>
-        <w:rPr>
-          <w:rFonts w:ascii="Arial" w:eastAsia="Times New Roman" w:hAnsi="Arial" w:cs="Arial"/>
-          <w:b/>
-          <w:bCs/>
-          <w:color w:val="000000"/>
-          <w:sz w:val="22"/>
-          <w:szCs w:val="22"/>
-          <w:lang w:eastAsia="pt-BR"/>
-        </w:rPr>
-        <w:t xml:space="preserve">- </w:t>
-      </w:r>
-      <w:r>
-        <w:rPr>
-          <w:rFonts w:ascii="Arial" w:eastAsia="Times New Roman" w:hAnsi="Arial" w:cs="Arial"/>
-          <w:b/>
-          <w:bCs/>
-          <w:color w:val="000000"/>
-          <w:sz w:val="22"/>
-          <w:szCs w:val="22"/>
-          <w:lang w:eastAsia="pt-BR"/>
-        </w:rPr>
-        <w:t>Usuário</w:t>
-      </w:r>
-      <w:r>
-        <w:rPr>
-          <w:rFonts w:ascii="Arial" w:eastAsia="Times New Roman" w:hAnsi="Arial" w:cs="Arial"/>
-          <w:b/>
-          <w:bCs/>
-          <w:color w:val="000000"/>
-          <w:sz w:val="22"/>
-          <w:szCs w:val="22"/>
-          <w:lang w:eastAsia="pt-BR"/>
-        </w:rPr>
-        <w:t xml:space="preserve"> Morto: </w:t>
-      </w:r>
-    </w:p>
-    <w:p>
-      <w:pPr>
-        <w:rPr>
-          <w:rFonts w:ascii="Arial" w:eastAsia="Times New Roman" w:hAnsi="Arial" w:cs="Arial"/>
-          <w:b/>
-          <w:bCs/>
-          <w:color w:val="000000"/>
-          <w:sz w:val="22"/>
-          <w:szCs w:val="22"/>
-          <w:lang w:eastAsia="pt-BR"/>
-        </w:rPr>
-      </w:pPr>
-    </w:p>
-    <w:p>
-      <w:pPr>
-        <w:rPr>
-          <w:rFonts w:ascii="Arial" w:eastAsia="Times New Roman" w:hAnsi="Arial" w:cs="Arial"/>
-          <w:b/>
-          <w:bCs/>
-          <w:color w:val="000000"/>
-          <w:sz w:val="22"/>
-          <w:szCs w:val="22"/>
-          <w:lang w:eastAsia="pt-BR"/>
-        </w:rPr>
-      </w:pPr>
-      <w:r>
-        <w:rPr>
-          <w:rFonts w:ascii="Arial" w:eastAsia="Times New Roman" w:hAnsi="Arial" w:cs="Arial"/>
-          <w:b/>
-          <w:bCs/>
-          <w:color w:val="000000"/>
-          <w:sz w:val="22"/>
-          <w:szCs w:val="22"/>
+          <w:rFonts w:ascii="Times New Roman" w:eastAsia="Times New Roman" w:hAnsi="Times New Roman" w:cs="Times New Roman"/>
+          <w:lang w:eastAsia="pt-BR"/>
+        </w:rPr>
+      </w:pPr>
+    </w:p>
+    <w:p>
+      <w:pPr>
+        <w:rPr>
+          <w:rFonts w:ascii="Times New Roman" w:eastAsia="Times New Roman" w:hAnsi="Times New Roman" w:cs="Times New Roman"/>
+          <w:lang w:eastAsia="pt-BR"/>
+        </w:rPr>
+      </w:pPr>
+    </w:p>
+    <w:p>
+      <w:pPr>
+        <w:rPr>
+          <w:rFonts w:ascii="Times New Roman" w:eastAsia="Times New Roman" w:hAnsi="Times New Roman" w:cs="Times New Roman"/>
+          <w:lang w:eastAsia="pt-BR"/>
+        </w:rPr>
+      </w:pPr>
+    </w:p>
+    <w:p>
+      <w:pPr>
+        <w:rPr>
+          <w:rFonts w:ascii="Times New Roman" w:eastAsia="Times New Roman" w:hAnsi="Times New Roman" w:cs="Times New Roman"/>
+          <w:lang w:eastAsia="pt-BR"/>
+        </w:rPr>
+      </w:pPr>
+    </w:p>
+    <w:p>
+      <w:pPr>
+        <w:rPr>
+          <w:rFonts w:ascii="Times New Roman" w:eastAsia="Times New Roman" w:hAnsi="Times New Roman" w:cs="Times New Roman"/>
+          <w:lang w:eastAsia="pt-BR"/>
+        </w:rPr>
+      </w:pPr>
+    </w:p>
+    <w:p>
+      <w:pPr>
+        <w:rPr>
+          <w:rFonts w:ascii="Times New Roman" w:eastAsia="Times New Roman" w:hAnsi="Times New Roman" w:cs="Times New Roman"/>
+          <w:lang w:eastAsia="pt-BR"/>
+        </w:rPr>
+      </w:pPr>
+    </w:p>
+    <w:p>
+      <w:pPr>
+        <w:rPr>
+          <w:rFonts w:ascii="Arial" w:eastAsia="Times New Roman" w:hAnsi="Arial" w:cs="Arial"/>
+          <w:b/>
+          <w:bCs/>
+          <w:color w:val="000000"/>
+          <w:sz w:val="22"/>
+          <w:szCs w:val="22"/>
+          <w:lang w:eastAsia="pt-BR"/>
+        </w:rPr>
+      </w:pPr>
+    </w:p>
+    <w:p>
+      <w:pPr>
+        <w:rPr>
+          <w:rFonts w:ascii="Arial" w:eastAsia="Times New Roman" w:hAnsi="Arial" w:cs="Arial"/>
+          <w:b/>
+          <w:bCs/>
+          <w:color w:val="000000"/>
+          <w:sz w:val="22"/>
+          <w:szCs w:val="22"/>
+          <w:lang w:eastAsia="pt-BR"/>
+        </w:rPr>
+      </w:pPr>
+      <w:r>
+        <w:rPr>
+          <w:rFonts w:ascii="Arial" w:eastAsia="Times New Roman" w:hAnsi="Arial" w:cs="Arial"/>
+          <w:b/>
+          <w:bCs/>
+          <w:color w:val="000000"/>
+          <w:sz w:val="22"/>
+          <w:szCs w:val="22"/>
+          <w:lang w:eastAsia="pt-BR"/>
+        </w:rPr>
+        <w:t xml:space="preserve">- Usuário </w:t>
+      </w:r>
+      <w:r>
+        <w:rPr>
+          <w:rFonts w:ascii="Arial" w:eastAsia="Times New Roman" w:hAnsi="Arial" w:cs="Arial"/>
+          <w:b/>
+          <w:bCs/>
+          <w:color w:val="000000"/>
+          <w:sz w:val="22"/>
+          <w:szCs w:val="22"/>
+          <w:lang w:eastAsia="pt-BR"/>
+        </w:rPr>
+        <w:t>Morto</w:t>
+      </w:r>
+      <w:r>
+        <w:rPr>
+          <w:rFonts w:ascii="Arial" w:eastAsia="Times New Roman" w:hAnsi="Arial" w:cs="Arial"/>
+          <w:b/>
+          <w:bCs/>
+          <w:color w:val="000000"/>
+          <w:sz w:val="22"/>
+          <w:szCs w:val="22"/>
+          <w:lang w:eastAsia="pt-BR"/>
+        </w:rPr>
+        <w:t>:</w:t>
+      </w:r>
+    </w:p>
+    <w:p>
+      <w:pPr>
+        <w:rPr>
+          <w:rFonts w:ascii="Arial" w:eastAsia="Times New Roman" w:hAnsi="Arial" w:cs="Arial"/>
+          <w:b/>
+          <w:bCs/>
+          <w:color w:val="000000"/>
+          <w:sz w:val="22"/>
+          <w:szCs w:val="22"/>
+          <w:lang w:eastAsia="pt-BR"/>
+        </w:rPr>
+      </w:pPr>
+      <w:r>
+        <w:rPr>
+          <w:rFonts w:ascii="Times New Roman" w:eastAsia="Times New Roman" w:hAnsi="Times New Roman" w:cs="Times New Roman"/>
           <w:lang w:eastAsia="pt-BR"/>
         </w:rPr>
         <w:drawing>
-          <wp:inline distT="0" distB="0" distL="0" distR="0" wp14:anchorId="7D93F735" wp14:editId="739BFD5A">
-            <wp:extent cx="6159600" cy="5608800"/>
-            <wp:effectExtent l="0" t="0" r="0" b="5080"/>
-            <wp:docPr id="4" name="Imagem 4"/>
+          <wp:inline distT="0" distB="0" distL="0" distR="0" wp14:anchorId="5970D6C6" wp14:editId="58EC5813">
+            <wp:extent cx="5184000" cy="5868000"/>
+            <wp:effectExtent l="0" t="0" r="0" b="0"/>
+            <wp:docPr id="12" name="Imagem 12"/>
             <wp:cNvGraphicFramePr>
               <a:graphicFrameLocks xmlns:a="http://schemas.openxmlformats.org/drawingml/2006/main" noChangeAspect="1"/>
             </wp:cNvGraphicFramePr>
@@ -774,7 +698,7 @@
                   <pic:spPr>
                     <a:xfrm>
                       <a:off x="0" y="0"/>
-                      <a:ext cx="6159600" cy="5608800"/>
+                      <a:ext cx="5184000" cy="5868000"/>
                     </a:xfrm>
                     <a:prstGeom prst="rect">
                       <a:avLst/>
@@ -790,48 +714,64 @@
     <w:p>
       <w:pPr>
         <w:rPr>
-          <w:rFonts w:ascii="Times New Roman" w:eastAsia="Times New Roman" w:hAnsi="Times New Roman" w:cs="Times New Roman"/>
-          <w:lang w:eastAsia="pt-BR"/>
-        </w:rPr>
-      </w:pPr>
-    </w:p>
-    <w:p>
-      <w:pPr>
-        <w:rPr>
-          <w:rFonts w:ascii="Arial" w:eastAsia="Times New Roman" w:hAnsi="Arial" w:cs="Arial"/>
-          <w:b/>
-          <w:bCs/>
-          <w:color w:val="000000"/>
-          <w:sz w:val="22"/>
-          <w:szCs w:val="22"/>
-          <w:lang w:eastAsia="pt-BR"/>
-        </w:rPr>
-      </w:pPr>
-      <w:r>
-        <w:rPr>
-          <w:rFonts w:ascii="Arial" w:eastAsia="Times New Roman" w:hAnsi="Arial" w:cs="Arial"/>
-          <w:b/>
-          <w:bCs/>
-          <w:color w:val="000000"/>
-          <w:sz w:val="22"/>
-          <w:szCs w:val="22"/>
-          <w:lang w:eastAsia="pt-BR"/>
-        </w:rPr>
-        <w:t>- Usuário Ausente:</w:t>
-      </w:r>
-    </w:p>
-    <w:p>
-      <w:pPr>
-        <w:rPr>
-          <w:rFonts w:ascii="Arial" w:eastAsia="Times New Roman" w:hAnsi="Arial" w:cs="Arial"/>
-          <w:b/>
-          <w:bCs/>
-          <w:color w:val="000000"/>
-          <w:sz w:val="22"/>
-          <w:szCs w:val="22"/>
-          <w:lang w:eastAsia="pt-BR"/>
-        </w:rPr>
-      </w:pPr>
+          <w:rFonts w:ascii="Arial" w:eastAsia="Times New Roman" w:hAnsi="Arial" w:cs="Arial"/>
+          <w:b/>
+          <w:bCs/>
+          <w:color w:val="000000"/>
+          <w:sz w:val="22"/>
+          <w:szCs w:val="22"/>
+          <w:lang w:eastAsia="pt-BR"/>
+        </w:rPr>
+      </w:pPr>
+    </w:p>
+    <w:p>
+      <w:pPr>
+        <w:rPr>
+          <w:rFonts w:ascii="Arial" w:eastAsia="Times New Roman" w:hAnsi="Arial" w:cs="Arial"/>
+          <w:b/>
+          <w:bCs/>
+          <w:color w:val="000000"/>
+          <w:sz w:val="22"/>
+          <w:szCs w:val="22"/>
+          <w:lang w:eastAsia="pt-BR"/>
+        </w:rPr>
+      </w:pPr>
+      <w:r>
+        <w:rPr>
+          <w:rFonts w:ascii="Arial" w:eastAsia="Times New Roman" w:hAnsi="Arial" w:cs="Arial"/>
+          <w:b/>
+          <w:bCs/>
+          <w:color w:val="000000"/>
+          <w:sz w:val="22"/>
+          <w:szCs w:val="22"/>
+          <w:lang w:eastAsia="pt-BR"/>
+        </w:rPr>
+        <w:t>- Adicionar produto(s) no Carrinho:</w:t>
+      </w:r>
+    </w:p>
+    <w:p>
+      <w:pPr>
+        <w:ind w:firstLine="708"/>
+        <w:rPr>
+          <w:rFonts w:ascii="Arial" w:eastAsia="Times New Roman" w:hAnsi="Arial" w:cs="Arial"/>
+          <w:b/>
+          <w:bCs/>
+          <w:color w:val="000000"/>
+          <w:sz w:val="22"/>
+          <w:szCs w:val="22"/>
+          <w:lang w:eastAsia="pt-BR"/>
+        </w:rPr>
+      </w:pPr>
+      <w:r>
+        <w:rPr>
+          <w:rFonts w:ascii="Arial" w:eastAsia="Times New Roman" w:hAnsi="Arial" w:cs="Arial"/>
+          <w:color w:val="000000"/>
+          <w:sz w:val="22"/>
+          <w:szCs w:val="22"/>
+          <w:lang w:eastAsia="pt-BR"/>
+        </w:rPr>
+        <w:t>- Manter os salvos para dar continuidade outra hora;</w:t>
+      </w:r>
     </w:p>
     <w:p>
       <w:pPr>
@@ -846,10 +786,10 @@
           <w:lang w:eastAsia="pt-BR"/>
         </w:rPr>
         <w:drawing>
-          <wp:inline distT="0" distB="0" distL="0" distR="0" wp14:anchorId="04541F10" wp14:editId="42536C0B">
-            <wp:extent cx="3780000" cy="2905200"/>
-            <wp:effectExtent l="0" t="0" r="5080" b="3175"/>
-            <wp:docPr id="5" name="Imagem 5"/>
+          <wp:inline distT="0" distB="0" distL="0" distR="0" wp14:anchorId="12A82298" wp14:editId="1B35BE43">
+            <wp:extent cx="5178425" cy="1789471"/>
+            <wp:effectExtent l="0" t="0" r="3175" b="1270"/>
+            <wp:docPr id="8" name="Imagem 8"/>
             <wp:cNvGraphicFramePr>
               <a:graphicFrameLocks xmlns:a="http://schemas.openxmlformats.org/drawingml/2006/main" noChangeAspect="1"/>
             </wp:cNvGraphicFramePr>
@@ -869,7 +809,7 @@
                   <pic:spPr>
                     <a:xfrm>
                       <a:off x="0" y="0"/>
-                      <a:ext cx="3780000" cy="2905200"/>
+                      <a:ext cx="5224667" cy="1805450"/>
                     </a:xfrm>
                     <a:prstGeom prst="rect">
                       <a:avLst/>
@@ -892,6 +832,207 @@
     </w:p>
     <w:p>
       <w:pPr>
+        <w:ind w:firstLine="708"/>
+        <w:rPr>
+          <w:rFonts w:ascii="Arial" w:eastAsia="Times New Roman" w:hAnsi="Arial" w:cs="Arial"/>
+          <w:color w:val="000000"/>
+          <w:sz w:val="22"/>
+          <w:szCs w:val="22"/>
+          <w:lang w:eastAsia="pt-BR"/>
+        </w:rPr>
+      </w:pPr>
+      <w:r>
+        <w:rPr>
+          <w:rFonts w:ascii="Arial" w:eastAsia="Times New Roman" w:hAnsi="Arial" w:cs="Arial"/>
+          <w:color w:val="000000"/>
+          <w:sz w:val="22"/>
+          <w:szCs w:val="22"/>
+          <w:lang w:eastAsia="pt-BR"/>
+        </w:rPr>
+        <w:t>- Movimentar registros (quantidade e produto) para seguir próxima etapa;</w:t>
+      </w:r>
+      <w:r>
+        <w:rPr>
+          <w:rFonts w:ascii="Times New Roman" w:eastAsia="Times New Roman" w:hAnsi="Times New Roman" w:cs="Times New Roman"/>
+          <w:lang w:eastAsia="pt-BR"/>
+        </w:rPr>
+        <w:drawing>
+          <wp:inline distT="0" distB="0" distL="0" distR="0" wp14:anchorId="63BE9A3E" wp14:editId="187AFFB6">
+            <wp:extent cx="5180158" cy="1769807"/>
+            <wp:effectExtent l="0" t="0" r="1905" b="0"/>
+            <wp:docPr id="9" name="Imagem 9"/>
+            <wp:cNvGraphicFramePr>
+              <a:graphicFrameLocks xmlns:a="http://schemas.openxmlformats.org/drawingml/2006/main" noChangeAspect="1"/>
+            </wp:cNvGraphicFramePr>
+            <a:graphic xmlns:a="http://schemas.openxmlformats.org/drawingml/2006/main">
+              <a:graphicData uri="http://schemas.openxmlformats.org/drawingml/2006/picture">
+                <pic:pic xmlns:pic="http://schemas.openxmlformats.org/drawingml/2006/picture">
+                  <pic:nvPicPr>
+                    <pic:cNvPr id="1" name=""/>
+                    <pic:cNvPicPr/>
+                  </pic:nvPicPr>
+                  <pic:blipFill>
+                    <a:blip r:embed="rId11"/>
+                    <a:stretch>
+                      <a:fillRect/>
+                    </a:stretch>
+                  </pic:blipFill>
+                  <pic:spPr>
+                    <a:xfrm>
+                      <a:off x="0" y="0"/>
+                      <a:ext cx="5201472" cy="1777089"/>
+                    </a:xfrm>
+                    <a:prstGeom prst="rect">
+                      <a:avLst/>
+                    </a:prstGeom>
+                  </pic:spPr>
+                </pic:pic>
+              </a:graphicData>
+            </a:graphic>
+          </wp:inline>
+        </w:drawing>
+      </w:r>
+    </w:p>
+    <w:p>
+      <w:pPr>
+        <w:rPr>
+          <w:rFonts w:ascii="Times New Roman" w:eastAsia="Times New Roman" w:hAnsi="Times New Roman" w:cs="Times New Roman"/>
+          <w:lang w:eastAsia="pt-BR"/>
+        </w:rPr>
+      </w:pPr>
+    </w:p>
+    <w:p>
+      <w:pPr>
+        <w:rPr>
+          <w:rFonts w:ascii="Arial" w:eastAsia="Times New Roman" w:hAnsi="Arial" w:cs="Arial"/>
+          <w:b/>
+          <w:bCs/>
+          <w:color w:val="000000"/>
+          <w:sz w:val="22"/>
+          <w:szCs w:val="22"/>
+          <w:lang w:eastAsia="pt-BR"/>
+        </w:rPr>
+      </w:pPr>
+      <w:r>
+        <w:rPr>
+          <w:rFonts w:ascii="Arial" w:eastAsia="Times New Roman" w:hAnsi="Arial" w:cs="Arial"/>
+          <w:b/>
+          <w:bCs/>
+          <w:color w:val="000000"/>
+          <w:sz w:val="22"/>
+          <w:szCs w:val="22"/>
+          <w:lang w:eastAsia="pt-BR"/>
+        </w:rPr>
+        <w:t>- Controle de Estoque:</w:t>
+      </w:r>
+    </w:p>
+    <w:p>
+      <w:pPr>
+        <w:rPr>
+          <w:rFonts w:ascii="Times New Roman" w:eastAsia="Times New Roman" w:hAnsi="Times New Roman" w:cs="Times New Roman"/>
+          <w:lang w:eastAsia="pt-BR"/>
+        </w:rPr>
+      </w:pPr>
+    </w:p>
+    <w:p>
+      <w:pPr>
+        <w:rPr>
+          <w:rFonts w:ascii="Times New Roman" w:eastAsia="Times New Roman" w:hAnsi="Times New Roman" w:cs="Times New Roman"/>
+          <w:lang w:eastAsia="pt-BR"/>
+        </w:rPr>
+      </w:pPr>
+      <w:r>
+        <w:rPr>
+          <w:rFonts w:ascii="Times New Roman" w:eastAsia="Times New Roman" w:hAnsi="Times New Roman" w:cs="Times New Roman"/>
+          <w:lang w:eastAsia="pt-BR"/>
+        </w:rPr>
+        <w:drawing>
+          <wp:inline distT="0" distB="0" distL="0" distR="0" wp14:anchorId="65813D8D" wp14:editId="26B74B99">
+            <wp:extent cx="5194800" cy="9007200"/>
+            <wp:effectExtent l="0" t="0" r="0" b="0"/>
+            <wp:docPr id="1" name="Imagem 1"/>
+            <wp:cNvGraphicFramePr>
+              <a:graphicFrameLocks xmlns:a="http://schemas.openxmlformats.org/drawingml/2006/main" noChangeAspect="1"/>
+            </wp:cNvGraphicFramePr>
+            <a:graphic xmlns:a="http://schemas.openxmlformats.org/drawingml/2006/main">
+              <a:graphicData uri="http://schemas.openxmlformats.org/drawingml/2006/picture">
+                <pic:pic xmlns:pic="http://schemas.openxmlformats.org/drawingml/2006/picture">
+                  <pic:nvPicPr>
+                    <pic:cNvPr id="1" name=""/>
+                    <pic:cNvPicPr/>
+                  </pic:nvPicPr>
+                  <pic:blipFill>
+                    <a:blip r:embed="rId12"/>
+                    <a:stretch>
+                      <a:fillRect/>
+                    </a:stretch>
+                  </pic:blipFill>
+                  <pic:spPr>
+                    <a:xfrm>
+                      <a:off x="0" y="0"/>
+                      <a:ext cx="5194800" cy="9007200"/>
+                    </a:xfrm>
+                    <a:prstGeom prst="rect">
+                      <a:avLst/>
+                    </a:prstGeom>
+                  </pic:spPr>
+                </pic:pic>
+              </a:graphicData>
+            </a:graphic>
+          </wp:inline>
+        </w:drawing>
+      </w:r>
+    </w:p>
+    <w:p>
+      <w:pPr>
+        <w:rPr>
+          <w:rFonts w:ascii="Times New Roman" w:eastAsia="Times New Roman" w:hAnsi="Times New Roman" w:cs="Times New Roman"/>
+          <w:lang w:eastAsia="pt-BR"/>
+        </w:rPr>
+      </w:pPr>
+    </w:p>
+    <w:p>
+      <w:pPr>
+        <w:rPr>
+          <w:rFonts w:ascii="Times New Roman" w:eastAsia="Times New Roman" w:hAnsi="Times New Roman" w:cs="Times New Roman"/>
+          <w:lang w:eastAsia="pt-BR"/>
+        </w:rPr>
+      </w:pPr>
+    </w:p>
+    <w:p>
+      <w:pPr>
+        <w:rPr>
+          <w:rFonts w:ascii="Times New Roman" w:eastAsia="Times New Roman" w:hAnsi="Times New Roman" w:cs="Times New Roman"/>
+          <w:lang w:eastAsia="pt-BR"/>
+        </w:rPr>
+      </w:pPr>
+    </w:p>
+    <w:p>
+      <w:pPr>
+        <w:rPr>
+          <w:rFonts w:ascii="Times New Roman" w:eastAsia="Times New Roman" w:hAnsi="Times New Roman" w:cs="Times New Roman"/>
+          <w:lang w:eastAsia="pt-BR"/>
+        </w:rPr>
+      </w:pPr>
+    </w:p>
+    <w:p>
+      <w:pPr>
+        <w:rPr>
+          <w:rFonts w:ascii="Times New Roman" w:eastAsia="Times New Roman" w:hAnsi="Times New Roman" w:cs="Times New Roman"/>
+          <w:lang w:eastAsia="pt-BR"/>
+        </w:rPr>
+      </w:pPr>
+    </w:p>
+    <w:p>
+      <w:pPr>
+        <w:rPr>
+          <w:rFonts w:ascii="Times New Roman" w:eastAsia="Times New Roman" w:hAnsi="Times New Roman" w:cs="Times New Roman"/>
+          <w:lang w:eastAsia="pt-BR"/>
+        </w:rPr>
+      </w:pPr>
+    </w:p>
+    <w:p>
+      <w:pPr>
         <w:rPr>
           <w:rFonts w:ascii="Times New Roman" w:eastAsia="Times New Roman" w:hAnsi="Times New Roman" w:cs="Times New Roman"/>
           <w:lang w:eastAsia="pt-BR"/>
@@ -946,12 +1087,7 @@
     <w:p>
       <w:pPr>
         <w:rPr>
-          <w:rFonts w:ascii="Arial" w:eastAsia="Times New Roman" w:hAnsi="Arial" w:cs="Arial"/>
-          <w:b/>
-          <w:bCs/>
-          <w:color w:val="000000"/>
-          <w:sz w:val="22"/>
-          <w:szCs w:val="22"/>
+          <w:rFonts w:ascii="Times New Roman" w:eastAsia="Times New Roman" w:hAnsi="Times New Roman" w:cs="Times New Roman"/>
           <w:lang w:eastAsia="pt-BR"/>
         </w:rPr>
       </w:pPr>
@@ -975,50 +1111,60 @@
           <w:lang w:eastAsia="pt-BR"/>
         </w:rPr>
       </w:pPr>
-    </w:p>
-    <w:p>
-      <w:pPr>
-        <w:rPr>
-          <w:rFonts w:ascii="Times New Roman" w:eastAsia="Times New Roman" w:hAnsi="Times New Roman" w:cs="Times New Roman"/>
-          <w:lang w:eastAsia="pt-BR"/>
-        </w:rPr>
-      </w:pPr>
-      <w:proofErr w:type="gramStart"/>
-      <w:r>
-        <w:rPr>
-          <w:rFonts w:ascii="Times New Roman" w:eastAsia="Times New Roman" w:hAnsi="Times New Roman" w:cs="Times New Roman"/>
-          <w:highlight w:val="red"/>
-          <w:lang w:eastAsia="pt-BR"/>
-        </w:rPr>
-        <w:t>{ COLOCAR</w:t>
-      </w:r>
-      <w:proofErr w:type="gramEnd"/>
-      <w:r>
-        <w:rPr>
-          <w:rFonts w:ascii="Times New Roman" w:eastAsia="Times New Roman" w:hAnsi="Times New Roman" w:cs="Times New Roman"/>
-          <w:highlight w:val="red"/>
-          <w:lang w:eastAsia="pt-BR"/>
-        </w:rPr>
-        <w:t xml:space="preserve"> AQUI }</w:t>
-      </w:r>
-    </w:p>
-    <w:p>
-      <w:pPr>
-        <w:rPr>
-          <w:rFonts w:ascii="Times New Roman" w:eastAsia="Times New Roman" w:hAnsi="Times New Roman" w:cs="Times New Roman"/>
-          <w:lang w:eastAsia="pt-BR"/>
-        </w:rPr>
-      </w:pPr>
-    </w:p>
-    <w:p>
-      <w:pPr>
-        <w:rPr>
-          <w:rFonts w:ascii="Arial" w:eastAsia="Times New Roman" w:hAnsi="Arial" w:cs="Arial"/>
-          <w:b/>
-          <w:bCs/>
-          <w:color w:val="000000"/>
-          <w:sz w:val="22"/>
-          <w:szCs w:val="22"/>
+      <w:r>
+        <w:rPr>
+          <w:rFonts w:ascii="Times New Roman" w:eastAsia="Times New Roman" w:hAnsi="Times New Roman" w:cs="Times New Roman"/>
+          <w:lang w:eastAsia="pt-BR"/>
+        </w:rPr>
+        <w:drawing>
+          <wp:inline distT="0" distB="0" distL="0" distR="0" wp14:anchorId="0A8C96A6" wp14:editId="55779B60">
+            <wp:extent cx="5180158" cy="1887793"/>
+            <wp:effectExtent l="0" t="0" r="1905" b="5080"/>
+            <wp:docPr id="14" name="Imagem 14"/>
+            <wp:cNvGraphicFramePr>
+              <a:graphicFrameLocks xmlns:a="http://schemas.openxmlformats.org/drawingml/2006/main" noChangeAspect="1"/>
+            </wp:cNvGraphicFramePr>
+            <a:graphic xmlns:a="http://schemas.openxmlformats.org/drawingml/2006/main">
+              <a:graphicData uri="http://schemas.openxmlformats.org/drawingml/2006/picture">
+                <pic:pic xmlns:pic="http://schemas.openxmlformats.org/drawingml/2006/picture">
+                  <pic:nvPicPr>
+                    <pic:cNvPr id="1" name=""/>
+                    <pic:cNvPicPr/>
+                  </pic:nvPicPr>
+                  <pic:blipFill>
+                    <a:blip r:embed="rId13"/>
+                    <a:stretch>
+                      <a:fillRect/>
+                    </a:stretch>
+                  </pic:blipFill>
+                  <pic:spPr>
+                    <a:xfrm>
+                      <a:off x="0" y="0"/>
+                      <a:ext cx="5193597" cy="1892690"/>
+                    </a:xfrm>
+                    <a:prstGeom prst="rect">
+                      <a:avLst/>
+                    </a:prstGeom>
+                  </pic:spPr>
+                </pic:pic>
+              </a:graphicData>
+            </a:graphic>
+          </wp:inline>
+        </w:drawing>
+      </w:r>
+    </w:p>
+    <w:p>
+      <w:pPr>
+        <w:rPr>
+          <w:rFonts w:ascii="Times New Roman" w:eastAsia="Times New Roman" w:hAnsi="Times New Roman" w:cs="Times New Roman"/>
+          <w:lang w:eastAsia="pt-BR"/>
+        </w:rPr>
+      </w:pPr>
+    </w:p>
+    <w:p>
+      <w:pPr>
+        <w:rPr>
+          <w:rFonts w:ascii="Times New Roman" w:eastAsia="Times New Roman" w:hAnsi="Times New Roman" w:cs="Times New Roman"/>
           <w:lang w:eastAsia="pt-BR"/>
         </w:rPr>
       </w:pPr>
@@ -1042,157 +1188,513 @@
           <w:lang w:eastAsia="pt-BR"/>
         </w:rPr>
       </w:pPr>
-    </w:p>
-    <w:p>
-      <w:pPr>
-        <w:rPr>
-          <w:rFonts w:ascii="Times New Roman" w:eastAsia="Times New Roman" w:hAnsi="Times New Roman" w:cs="Times New Roman"/>
-          <w:lang w:eastAsia="pt-BR"/>
-        </w:rPr>
-      </w:pPr>
-      <w:proofErr w:type="gramStart"/>
-      <w:r>
-        <w:rPr>
-          <w:rFonts w:ascii="Times New Roman" w:eastAsia="Times New Roman" w:hAnsi="Times New Roman" w:cs="Times New Roman"/>
-          <w:highlight w:val="red"/>
-          <w:lang w:eastAsia="pt-BR"/>
-        </w:rPr>
-        <w:t>{ COLOCAR</w:t>
-      </w:r>
-      <w:proofErr w:type="gramEnd"/>
-      <w:r>
-        <w:rPr>
-          <w:rFonts w:ascii="Times New Roman" w:eastAsia="Times New Roman" w:hAnsi="Times New Roman" w:cs="Times New Roman"/>
-          <w:highlight w:val="red"/>
-          <w:lang w:eastAsia="pt-BR"/>
-        </w:rPr>
-        <w:t xml:space="preserve"> AQUI }</w:t>
-      </w:r>
-    </w:p>
-    <w:p>
-      <w:pPr>
-        <w:rPr>
-          <w:rFonts w:ascii="Times New Roman" w:eastAsia="Times New Roman" w:hAnsi="Times New Roman" w:cs="Times New Roman"/>
-          <w:lang w:eastAsia="pt-BR"/>
-        </w:rPr>
-      </w:pPr>
-    </w:p>
-    <w:p>
-      <w:pPr>
-        <w:rPr>
-          <w:rFonts w:ascii="Arial" w:eastAsia="Times New Roman" w:hAnsi="Arial" w:cs="Arial"/>
-          <w:b/>
-          <w:bCs/>
-          <w:color w:val="000000"/>
-          <w:sz w:val="22"/>
-          <w:szCs w:val="22"/>
-          <w:lang w:eastAsia="pt-BR"/>
-        </w:rPr>
-      </w:pPr>
-      <w:r>
-        <w:rPr>
-          <w:rFonts w:ascii="Arial" w:eastAsia="Times New Roman" w:hAnsi="Arial" w:cs="Arial"/>
-          <w:b/>
-          <w:bCs/>
-          <w:color w:val="000000"/>
-          <w:sz w:val="22"/>
-          <w:szCs w:val="22"/>
-          <w:lang w:eastAsia="pt-BR"/>
-        </w:rPr>
-        <w:t>- Usuário Morto</w:t>
-      </w:r>
-      <w:r>
-        <w:rPr>
-          <w:rFonts w:ascii="Arial" w:eastAsia="Times New Roman" w:hAnsi="Arial" w:cs="Arial"/>
-          <w:b/>
-          <w:bCs/>
-          <w:color w:val="000000"/>
-          <w:sz w:val="22"/>
-          <w:szCs w:val="22"/>
-          <w:lang w:eastAsia="pt-BR"/>
-        </w:rPr>
-        <w:t xml:space="preserve"> / </w:t>
-      </w:r>
-      <w:r>
-        <w:rPr>
-          <w:rFonts w:ascii="Arial" w:eastAsia="Times New Roman" w:hAnsi="Arial" w:cs="Arial"/>
-          <w:b/>
-          <w:bCs/>
-          <w:color w:val="000000"/>
-          <w:sz w:val="22"/>
-          <w:szCs w:val="22"/>
-          <w:lang w:eastAsia="pt-BR"/>
-        </w:rPr>
-        <w:t>Usuário Ausente:</w:t>
-      </w:r>
-    </w:p>
-    <w:p>
-      <w:pPr>
-        <w:rPr>
-          <w:rFonts w:ascii="Times New Roman" w:eastAsia="Times New Roman" w:hAnsi="Times New Roman" w:cs="Times New Roman"/>
-          <w:lang w:eastAsia="pt-BR"/>
-        </w:rPr>
-      </w:pPr>
-    </w:p>
-    <w:p>
-      <w:pPr>
-        <w:rPr>
-          <w:rFonts w:ascii="Times New Roman" w:eastAsia="Times New Roman" w:hAnsi="Times New Roman" w:cs="Times New Roman"/>
-          <w:lang w:eastAsia="pt-BR"/>
-        </w:rPr>
-      </w:pPr>
-      <w:proofErr w:type="gramStart"/>
-      <w:r>
-        <w:rPr>
-          <w:rFonts w:ascii="Times New Roman" w:eastAsia="Times New Roman" w:hAnsi="Times New Roman" w:cs="Times New Roman"/>
-          <w:highlight w:val="red"/>
-          <w:lang w:eastAsia="pt-BR"/>
-        </w:rPr>
-        <w:t>{ COLOCAR</w:t>
-      </w:r>
-      <w:proofErr w:type="gramEnd"/>
-      <w:r>
-        <w:rPr>
-          <w:rFonts w:ascii="Times New Roman" w:eastAsia="Times New Roman" w:hAnsi="Times New Roman" w:cs="Times New Roman"/>
-          <w:highlight w:val="red"/>
-          <w:lang w:eastAsia="pt-BR"/>
-        </w:rPr>
-        <w:t xml:space="preserve"> AQUI }</w:t>
-      </w:r>
-    </w:p>
-    <w:p>
-      <w:pPr>
-        <w:rPr>
-          <w:rFonts w:ascii="Times New Roman" w:eastAsia="Times New Roman" w:hAnsi="Times New Roman" w:cs="Times New Roman"/>
-          <w:lang w:eastAsia="pt-BR"/>
-        </w:rPr>
-      </w:pPr>
-    </w:p>
-    <w:p>
-      <w:pPr>
-        <w:rPr>
-          <w:rFonts w:ascii="Times New Roman" w:eastAsia="Times New Roman" w:hAnsi="Times New Roman" w:cs="Times New Roman"/>
-          <w:lang w:eastAsia="pt-BR"/>
-        </w:rPr>
-      </w:pPr>
-    </w:p>
-    <w:p>
-      <w:pPr>
-        <w:rPr>
-          <w:rFonts w:ascii="Times New Roman" w:eastAsia="Times New Roman" w:hAnsi="Times New Roman" w:cs="Times New Roman"/>
-          <w:lang w:eastAsia="pt-BR"/>
-        </w:rPr>
-      </w:pPr>
+      <w:r>
+        <w:rPr>
+          <w:rFonts w:ascii="Times New Roman" w:eastAsia="Times New Roman" w:hAnsi="Times New Roman" w:cs="Times New Roman"/>
+          <w:lang w:eastAsia="pt-BR"/>
+        </w:rPr>
+        <w:drawing>
+          <wp:inline distT="0" distB="0" distL="0" distR="0" wp14:anchorId="006EC405" wp14:editId="696C4E14">
+            <wp:extent cx="5183284" cy="2340078"/>
+            <wp:effectExtent l="0" t="0" r="0" b="0"/>
+            <wp:docPr id="13" name="Imagem 13"/>
+            <wp:cNvGraphicFramePr>
+              <a:graphicFrameLocks xmlns:a="http://schemas.openxmlformats.org/drawingml/2006/main" noChangeAspect="1"/>
+            </wp:cNvGraphicFramePr>
+            <a:graphic xmlns:a="http://schemas.openxmlformats.org/drawingml/2006/main">
+              <a:graphicData uri="http://schemas.openxmlformats.org/drawingml/2006/picture">
+                <pic:pic xmlns:pic="http://schemas.openxmlformats.org/drawingml/2006/picture">
+                  <pic:nvPicPr>
+                    <pic:cNvPr id="1" name=""/>
+                    <pic:cNvPicPr/>
+                  </pic:nvPicPr>
+                  <pic:blipFill>
+                    <a:blip r:embed="rId14"/>
+                    <a:stretch>
+                      <a:fillRect/>
+                    </a:stretch>
+                  </pic:blipFill>
+                  <pic:spPr>
+                    <a:xfrm>
+                      <a:off x="0" y="0"/>
+                      <a:ext cx="5202752" cy="2348867"/>
+                    </a:xfrm>
+                    <a:prstGeom prst="rect">
+                      <a:avLst/>
+                    </a:prstGeom>
+                  </pic:spPr>
+                </pic:pic>
+              </a:graphicData>
+            </a:graphic>
+          </wp:inline>
+        </w:drawing>
+      </w:r>
+    </w:p>
+    <w:p>
+      <w:pPr>
+        <w:rPr>
+          <w:rFonts w:ascii="Times New Roman" w:eastAsia="Times New Roman" w:hAnsi="Times New Roman" w:cs="Times New Roman"/>
+          <w:lang w:eastAsia="pt-BR"/>
+        </w:rPr>
+      </w:pPr>
+    </w:p>
+    <w:p>
+      <w:pPr>
+        <w:rPr>
+          <w:rFonts w:ascii="Arial" w:eastAsia="Times New Roman" w:hAnsi="Arial" w:cs="Arial"/>
+          <w:b/>
+          <w:bCs/>
+          <w:color w:val="000000"/>
+          <w:sz w:val="22"/>
+          <w:szCs w:val="22"/>
+          <w:lang w:eastAsia="pt-BR"/>
+        </w:rPr>
+      </w:pPr>
+      <w:r>
+        <w:rPr>
+          <w:rFonts w:ascii="Arial" w:eastAsia="Times New Roman" w:hAnsi="Arial" w:cs="Arial"/>
+          <w:b/>
+          <w:bCs/>
+          <w:color w:val="000000"/>
+          <w:sz w:val="22"/>
+          <w:szCs w:val="22"/>
+          <w:lang w:eastAsia="pt-BR"/>
+        </w:rPr>
+        <w:t>- Usuário Ausente:</w:t>
+      </w:r>
+    </w:p>
+    <w:p>
+      <w:pPr>
+        <w:rPr>
+          <w:rFonts w:ascii="Arial" w:eastAsia="Times New Roman" w:hAnsi="Arial" w:cs="Arial"/>
+          <w:b/>
+          <w:bCs/>
+          <w:color w:val="000000"/>
+          <w:sz w:val="22"/>
+          <w:szCs w:val="22"/>
+          <w:lang w:eastAsia="pt-BR"/>
+        </w:rPr>
+      </w:pPr>
+      <w:r>
+        <w:rPr>
+          <w:rFonts w:ascii="Arial" w:eastAsia="Times New Roman" w:hAnsi="Arial" w:cs="Arial"/>
+          <w:b/>
+          <w:bCs/>
+          <w:color w:val="000000"/>
+          <w:sz w:val="22"/>
+          <w:szCs w:val="22"/>
+          <w:lang w:eastAsia="pt-BR"/>
+        </w:rPr>
+        <w:drawing>
+          <wp:inline distT="0" distB="0" distL="0" distR="0" wp14:anchorId="10CA648A" wp14:editId="2F04B7A2">
+            <wp:extent cx="5180330" cy="4857136"/>
+            <wp:effectExtent l="0" t="0" r="1270" b="0"/>
+            <wp:docPr id="15" name="Imagem 15"/>
+            <wp:cNvGraphicFramePr>
+              <a:graphicFrameLocks xmlns:a="http://schemas.openxmlformats.org/drawingml/2006/main" noChangeAspect="1"/>
+            </wp:cNvGraphicFramePr>
+            <a:graphic xmlns:a="http://schemas.openxmlformats.org/drawingml/2006/main">
+              <a:graphicData uri="http://schemas.openxmlformats.org/drawingml/2006/picture">
+                <pic:pic xmlns:pic="http://schemas.openxmlformats.org/drawingml/2006/picture">
+                  <pic:nvPicPr>
+                    <pic:cNvPr id="1" name=""/>
+                    <pic:cNvPicPr/>
+                  </pic:nvPicPr>
+                  <pic:blipFill>
+                    <a:blip r:embed="rId15"/>
+                    <a:stretch>
+                      <a:fillRect/>
+                    </a:stretch>
+                  </pic:blipFill>
+                  <pic:spPr>
+                    <a:xfrm>
+                      <a:off x="0" y="0"/>
+                      <a:ext cx="5184676" cy="4861211"/>
+                    </a:xfrm>
+                    <a:prstGeom prst="rect">
+                      <a:avLst/>
+                    </a:prstGeom>
+                  </pic:spPr>
+                </pic:pic>
+              </a:graphicData>
+            </a:graphic>
+          </wp:inline>
+        </w:drawing>
+      </w:r>
+    </w:p>
+    <w:p>
+      <w:pPr>
+        <w:rPr>
+          <w:rFonts w:ascii="Arial" w:eastAsia="Times New Roman" w:hAnsi="Arial" w:cs="Arial"/>
+          <w:b/>
+          <w:bCs/>
+          <w:color w:val="000000"/>
+          <w:sz w:val="22"/>
+          <w:szCs w:val="22"/>
+          <w:lang w:eastAsia="pt-BR"/>
+        </w:rPr>
+      </w:pPr>
+    </w:p>
+    <w:p>
+      <w:pPr>
+        <w:rPr>
+          <w:rFonts w:ascii="Arial" w:eastAsia="Times New Roman" w:hAnsi="Arial" w:cs="Arial"/>
+          <w:b/>
+          <w:bCs/>
+          <w:color w:val="000000"/>
+          <w:sz w:val="22"/>
+          <w:szCs w:val="22"/>
+          <w:lang w:eastAsia="pt-BR"/>
+        </w:rPr>
+      </w:pPr>
+    </w:p>
+    <w:p>
+      <w:pPr>
+        <w:rPr>
+          <w:rFonts w:ascii="Arial" w:eastAsia="Times New Roman" w:hAnsi="Arial" w:cs="Arial"/>
+          <w:b/>
+          <w:bCs/>
+          <w:color w:val="000000"/>
+          <w:sz w:val="22"/>
+          <w:szCs w:val="22"/>
+          <w:lang w:eastAsia="pt-BR"/>
+        </w:rPr>
+      </w:pPr>
+      <w:r>
+        <w:rPr>
+          <w:rFonts w:ascii="Arial" w:eastAsia="Times New Roman" w:hAnsi="Arial" w:cs="Arial"/>
+          <w:b/>
+          <w:bCs/>
+          <w:color w:val="000000"/>
+          <w:sz w:val="22"/>
+          <w:szCs w:val="22"/>
+          <w:lang w:eastAsia="pt-BR"/>
+        </w:rPr>
+        <w:t xml:space="preserve">- Usuário </w:t>
+      </w:r>
+      <w:r>
+        <w:rPr>
+          <w:rFonts w:ascii="Arial" w:eastAsia="Times New Roman" w:hAnsi="Arial" w:cs="Arial"/>
+          <w:b/>
+          <w:bCs/>
+          <w:color w:val="000000"/>
+          <w:sz w:val="22"/>
+          <w:szCs w:val="22"/>
+          <w:lang w:eastAsia="pt-BR"/>
+        </w:rPr>
+        <w:t>Morto</w:t>
+      </w:r>
+      <w:r>
+        <w:rPr>
+          <w:rFonts w:ascii="Arial" w:eastAsia="Times New Roman" w:hAnsi="Arial" w:cs="Arial"/>
+          <w:b/>
+          <w:bCs/>
+          <w:color w:val="000000"/>
+          <w:sz w:val="22"/>
+          <w:szCs w:val="22"/>
+          <w:lang w:eastAsia="pt-BR"/>
+        </w:rPr>
+        <w:t>:</w:t>
+      </w:r>
+    </w:p>
+    <w:p>
+      <w:pPr>
+        <w:rPr>
+          <w:rFonts w:ascii="Times New Roman" w:eastAsia="Times New Roman" w:hAnsi="Times New Roman" w:cs="Times New Roman"/>
+          <w:lang w:eastAsia="pt-BR"/>
+        </w:rPr>
+      </w:pPr>
+      <w:r>
+        <w:rPr>
+          <w:rFonts w:ascii="Times New Roman" w:eastAsia="Times New Roman" w:hAnsi="Times New Roman" w:cs="Times New Roman"/>
+          <w:lang w:eastAsia="pt-BR"/>
+        </w:rPr>
+        <w:drawing>
+          <wp:inline distT="0" distB="0" distL="0" distR="0" wp14:anchorId="134EFAB3" wp14:editId="531108C0">
+            <wp:extent cx="5180400" cy="5158800"/>
+            <wp:effectExtent l="0" t="0" r="1270" b="0"/>
+            <wp:docPr id="16" name="Imagem 16"/>
+            <wp:cNvGraphicFramePr>
+              <a:graphicFrameLocks xmlns:a="http://schemas.openxmlformats.org/drawingml/2006/main" noChangeAspect="1"/>
+            </wp:cNvGraphicFramePr>
+            <a:graphic xmlns:a="http://schemas.openxmlformats.org/drawingml/2006/main">
+              <a:graphicData uri="http://schemas.openxmlformats.org/drawingml/2006/picture">
+                <pic:pic xmlns:pic="http://schemas.openxmlformats.org/drawingml/2006/picture">
+                  <pic:nvPicPr>
+                    <pic:cNvPr id="1" name=""/>
+                    <pic:cNvPicPr/>
+                  </pic:nvPicPr>
+                  <pic:blipFill>
+                    <a:blip r:embed="rId16"/>
+                    <a:stretch>
+                      <a:fillRect/>
+                    </a:stretch>
+                  </pic:blipFill>
+                  <pic:spPr>
+                    <a:xfrm>
+                      <a:off x="0" y="0"/>
+                      <a:ext cx="5180400" cy="5158800"/>
+                    </a:xfrm>
+                    <a:prstGeom prst="rect">
+                      <a:avLst/>
+                    </a:prstGeom>
+                  </pic:spPr>
+                </pic:pic>
+              </a:graphicData>
+            </a:graphic>
+          </wp:inline>
+        </w:drawing>
+      </w:r>
+    </w:p>
+    <w:p>
+      <w:pPr>
+        <w:rPr>
+          <w:rFonts w:ascii="Times New Roman" w:eastAsia="Times New Roman" w:hAnsi="Times New Roman" w:cs="Times New Roman"/>
+          <w:lang w:eastAsia="pt-BR"/>
+        </w:rPr>
+      </w:pPr>
+    </w:p>
+    <w:p>
+      <w:pPr>
+        <w:rPr>
+          <w:rFonts w:ascii="Times New Roman" w:eastAsia="Times New Roman" w:hAnsi="Times New Roman" w:cs="Times New Roman"/>
+          <w:lang w:eastAsia="pt-BR"/>
+        </w:rPr>
+      </w:pPr>
+    </w:p>
+    <w:p>
+      <w:pPr>
+        <w:rPr>
+          <w:b/>
+          <w:bCs/>
+        </w:rPr>
+      </w:pPr>
+      <w:r>
+        <w:rPr>
+          <w:b/>
+          <w:bCs/>
+        </w:rPr>
+        <w:t># Testes</w:t>
+      </w:r>
     </w:p>
     <w:p/>
+    <w:p>
+      <w:r>
+        <w:drawing>
+          <wp:inline distT="0" distB="0" distL="0" distR="0" wp14:anchorId="22FD4D02" wp14:editId="1714DC80">
+            <wp:extent cx="5227200" cy="2052000"/>
+            <wp:effectExtent l="0" t="0" r="5715" b="5715"/>
+            <wp:docPr id="18" name="Imagem 18"/>
+            <wp:cNvGraphicFramePr>
+              <a:graphicFrameLocks xmlns:a="http://schemas.openxmlformats.org/drawingml/2006/main" noChangeAspect="1"/>
+            </wp:cNvGraphicFramePr>
+            <a:graphic xmlns:a="http://schemas.openxmlformats.org/drawingml/2006/main">
+              <a:graphicData uri="http://schemas.openxmlformats.org/drawingml/2006/picture">
+                <pic:pic xmlns:pic="http://schemas.openxmlformats.org/drawingml/2006/picture">
+                  <pic:nvPicPr>
+                    <pic:cNvPr id="1" name=""/>
+                    <pic:cNvPicPr/>
+                  </pic:nvPicPr>
+                  <pic:blipFill>
+                    <a:blip r:embed="rId17"/>
+                    <a:stretch>
+                      <a:fillRect/>
+                    </a:stretch>
+                  </pic:blipFill>
+                  <pic:spPr>
+                    <a:xfrm>
+                      <a:off x="0" y="0"/>
+                      <a:ext cx="5227200" cy="2052000"/>
+                    </a:xfrm>
+                    <a:prstGeom prst="rect">
+                      <a:avLst/>
+                    </a:prstGeom>
+                  </pic:spPr>
+                </pic:pic>
+              </a:graphicData>
+            </a:graphic>
+          </wp:inline>
+        </w:drawing>
+      </w:r>
+    </w:p>
+    <w:p/>
+    <w:p/>
+    <w:p/>
+    <w:p/>
+    <w:p/>
+    <w:p/>
+    <w:p/>
+    <w:p/>
+    <w:p/>
+    <w:p/>
+    <w:p/>
+    <w:p/>
+    <w:p/>
+    <w:p>
+      <w:r>
+        <w:drawing>
+          <wp:inline distT="0" distB="0" distL="0" distR="0" wp14:anchorId="180779F5" wp14:editId="7B134406">
+            <wp:extent cx="5400040" cy="4041775"/>
+            <wp:effectExtent l="0" t="0" r="0" b="0"/>
+            <wp:docPr id="19" name="Imagem 19"/>
+            <wp:cNvGraphicFramePr>
+              <a:graphicFrameLocks xmlns:a="http://schemas.openxmlformats.org/drawingml/2006/main" noChangeAspect="1"/>
+            </wp:cNvGraphicFramePr>
+            <a:graphic xmlns:a="http://schemas.openxmlformats.org/drawingml/2006/main">
+              <a:graphicData uri="http://schemas.openxmlformats.org/drawingml/2006/picture">
+                <pic:pic xmlns:pic="http://schemas.openxmlformats.org/drawingml/2006/picture">
+                  <pic:nvPicPr>
+                    <pic:cNvPr id="1" name=""/>
+                    <pic:cNvPicPr/>
+                  </pic:nvPicPr>
+                  <pic:blipFill>
+                    <a:blip r:embed="rId18"/>
+                    <a:stretch>
+                      <a:fillRect/>
+                    </a:stretch>
+                  </pic:blipFill>
+                  <pic:spPr>
+                    <a:xfrm>
+                      <a:off x="0" y="0"/>
+                      <a:ext cx="5400040" cy="4041775"/>
+                    </a:xfrm>
+                    <a:prstGeom prst="rect">
+                      <a:avLst/>
+                    </a:prstGeom>
+                  </pic:spPr>
+                </pic:pic>
+              </a:graphicData>
+            </a:graphic>
+          </wp:inline>
+        </w:drawing>
+      </w:r>
+    </w:p>
+    <w:p/>
+    <w:p>
+      <w:r>
+        <w:drawing>
+          <wp:inline distT="0" distB="0" distL="0" distR="0" wp14:anchorId="1B2FC54A" wp14:editId="6D67D101">
+            <wp:extent cx="5400040" cy="3303270"/>
+            <wp:effectExtent l="0" t="0" r="0" b="0"/>
+            <wp:docPr id="20" name="Imagem 20"/>
+            <wp:cNvGraphicFramePr>
+              <a:graphicFrameLocks xmlns:a="http://schemas.openxmlformats.org/drawingml/2006/main" noChangeAspect="1"/>
+            </wp:cNvGraphicFramePr>
+            <a:graphic xmlns:a="http://schemas.openxmlformats.org/drawingml/2006/main">
+              <a:graphicData uri="http://schemas.openxmlformats.org/drawingml/2006/picture">
+                <pic:pic xmlns:pic="http://schemas.openxmlformats.org/drawingml/2006/picture">
+                  <pic:nvPicPr>
+                    <pic:cNvPr id="1" name=""/>
+                    <pic:cNvPicPr/>
+                  </pic:nvPicPr>
+                  <pic:blipFill>
+                    <a:blip r:embed="rId19"/>
+                    <a:stretch>
+                      <a:fillRect/>
+                    </a:stretch>
+                  </pic:blipFill>
+                  <pic:spPr>
+                    <a:xfrm>
+                      <a:off x="0" y="0"/>
+                      <a:ext cx="5400040" cy="3303270"/>
+                    </a:xfrm>
+                    <a:prstGeom prst="rect">
+                      <a:avLst/>
+                    </a:prstGeom>
+                  </pic:spPr>
+                </pic:pic>
+              </a:graphicData>
+            </a:graphic>
+          </wp:inline>
+        </w:drawing>
+      </w:r>
+    </w:p>
+    <w:p/>
+    <w:p>
+      <w:r>
+        <w:drawing>
+          <wp:inline distT="0" distB="0" distL="0" distR="0" wp14:anchorId="5F22A65B" wp14:editId="1080C8F9">
+            <wp:extent cx="5400040" cy="2715895"/>
+            <wp:effectExtent l="0" t="0" r="0" b="1905"/>
+            <wp:docPr id="21" name="Imagem 21"/>
+            <wp:cNvGraphicFramePr>
+              <a:graphicFrameLocks xmlns:a="http://schemas.openxmlformats.org/drawingml/2006/main" noChangeAspect="1"/>
+            </wp:cNvGraphicFramePr>
+            <a:graphic xmlns:a="http://schemas.openxmlformats.org/drawingml/2006/main">
+              <a:graphicData uri="http://schemas.openxmlformats.org/drawingml/2006/picture">
+                <pic:pic xmlns:pic="http://schemas.openxmlformats.org/drawingml/2006/picture">
+                  <pic:nvPicPr>
+                    <pic:cNvPr id="1" name=""/>
+                    <pic:cNvPicPr/>
+                  </pic:nvPicPr>
+                  <pic:blipFill>
+                    <a:blip r:embed="rId20"/>
+                    <a:stretch>
+                      <a:fillRect/>
+                    </a:stretch>
+                  </pic:blipFill>
+                  <pic:spPr>
+                    <a:xfrm>
+                      <a:off x="0" y="0"/>
+                      <a:ext cx="5400040" cy="2715895"/>
+                    </a:xfrm>
+                    <a:prstGeom prst="rect">
+                      <a:avLst/>
+                    </a:prstGeom>
+                  </pic:spPr>
+                </pic:pic>
+              </a:graphicData>
+            </a:graphic>
+          </wp:inline>
+        </w:drawing>
+      </w:r>
+    </w:p>
     <w:sectPr>
       <w:pgSz w:w="11906" w:h="16838"/>
-      <w:pgMar w:top="1417" w:right="1701" w:bottom="1417" w:left="1701" w:header="708" w:footer="708" w:gutter="0"/>
+      <w:pgMar w:top="0" w:right="1701" w:bottom="64" w:left="1701" w:header="708" w:footer="708" w:gutter="0"/>
       <w:cols w:space="708"/>
       <w:docGrid w:linePitch="360"/>
     </w:sectPr>
   </w:body>
 </w:document>
+</file>
+
+<file path=word/endnotes.xml><?xml version="1.0" encoding="utf-8"?>
+<w:endnotes xmlns:wpc="http://schemas.microsoft.com/office/word/2010/wordprocessingCanvas" xmlns:cx="http://schemas.microsoft.com/office/drawing/2014/chartex" xmlns:cx1="http://schemas.microsoft.com/office/drawing/2015/9/8/chartex" xmlns:cx2="http://schemas.microsoft.com/office/drawing/2015/10/21/chartex" xmlns:cx3="http://schemas.microsoft.com/office/drawing/2016/5/9/chartex" xmlns:cx4="http://schemas.microsoft.com/office/drawing/2016/5/10/chartex" xmlns:cx5="http://schemas.microsoft.com/office/drawing/2016/5/11/chartex" xmlns:cx6="http://schemas.microsoft.com/office/drawing/2016/5/12/chartex" xmlns:cx7="http://schemas.microsoft.com/office/drawing/2016/5/13/chartex" xmlns:cx8="http://schemas.microsoft.com/office/drawing/2016/5/14/chartex" xmlns:mc="http://schemas.openxmlformats.org/markup-compatibility/2006" xmlns:aink="http://schemas.microsoft.com/office/drawing/2016/ink" xmlns:am3d="http://schemas.microsoft.com/office/drawing/2017/model3d" xmlns:o="urn:schemas-microsoft-com:office:office" xmlns:oel="http://schemas.microsoft.com/office/2019/extlst" xmlns:r="http://schemas.openxmlformats.org/officeDocument/2006/relationships" xmlns:m="http://schemas.openxmlformats.org/officeDocument/2006/math" xmlns:v="urn:schemas-microsoft-com:vml" xmlns:wp14="http://schemas.microsoft.com/office/word/2010/wordprocessingDrawing" xmlns:wp="http://schemas.openxmlformats.org/drawingml/2006/wordprocessingDrawing" xmlns:w10="urn:schemas-microsoft-com:office:word" xmlns:w="http://schemas.openxmlformats.org/wordprocessingml/2006/main" xmlns:w14="http://schemas.microsoft.com/office/word/2010/wordml" xmlns:w15="http://schemas.microsoft.com/office/word/2012/wordml" xmlns:w16cex="http://schemas.microsoft.com/office/word/2018/wordml/cex" xmlns:w16cid="http://schemas.microsoft.com/office/word/2016/wordml/cid" xmlns:w16="http://schemas.microsoft.com/office/word/2018/wordml" xmlns:w16sdtdh="http://schemas.microsoft.com/office/word/2020/wordml/sdtdatahash" xmlns:w16se="http://schemas.microsoft.com/office/word/2015/wordml/symex" xmlns:wpg="http://schemas.microsoft.com/office/word/2010/wordprocessingGroup" xmlns:wpi="http://schemas.microsoft.com/office/word/2010/wordprocessingInk" xmlns:wne="http://schemas.microsoft.com/office/word/2006/wordml" xmlns:wps="http://schemas.microsoft.com/office/word/2010/wordprocessingShape" mc:Ignorable="w14 w15 w16se w16cid w16 w16cex w16sdtdh wp14">
+  <w:endnote w:type="separator" w:id="-1">
+    <w:p>
+      <w:r>
+        <w:separator/>
+      </w:r>
+    </w:p>
+  </w:endnote>
+  <w:endnote w:type="continuationSeparator" w:id="0">
+    <w:p>
+      <w:r>
+        <w:continuationSeparator/>
+      </w:r>
+    </w:p>
+  </w:endnote>
+</w:endnotes>
+</file>
+
+<file path=word/footnotes.xml><?xml version="1.0" encoding="utf-8"?>
+<w:footnotes xmlns:wpc="http://schemas.microsoft.com/office/word/2010/wordprocessingCanvas" xmlns:cx="http://schemas.microsoft.com/office/drawing/2014/chartex" xmlns:cx1="http://schemas.microsoft.com/office/drawing/2015/9/8/chartex" xmlns:cx2="http://schemas.microsoft.com/office/drawing/2015/10/21/chartex" xmlns:cx3="http://schemas.microsoft.com/office/drawing/2016/5/9/chartex" xmlns:cx4="http://schemas.microsoft.com/office/drawing/2016/5/10/chartex" xmlns:cx5="http://schemas.microsoft.com/office/drawing/2016/5/11/chartex" xmlns:cx6="http://schemas.microsoft.com/office/drawing/2016/5/12/chartex" xmlns:cx7="http://schemas.microsoft.com/office/drawing/2016/5/13/chartex" xmlns:cx8="http://schemas.microsoft.com/office/drawing/2016/5/14/chartex" xmlns:mc="http://schemas.openxmlformats.org/markup-compatibility/2006" xmlns:aink="http://schemas.microsoft.com/office/drawing/2016/ink" xmlns:am3d="http://schemas.microsoft.com/office/drawing/2017/model3d" xmlns:o="urn:schemas-microsoft-com:office:office" xmlns:oel="http://schemas.microsoft.com/office/2019/extlst" xmlns:r="http://schemas.openxmlformats.org/officeDocument/2006/relationships" xmlns:m="http://schemas.openxmlformats.org/officeDocument/2006/math" xmlns:v="urn:schemas-microsoft-com:vml" xmlns:wp14="http://schemas.microsoft.com/office/word/2010/wordprocessingDrawing" xmlns:wp="http://schemas.openxmlformats.org/drawingml/2006/wordprocessingDrawing" xmlns:w10="urn:schemas-microsoft-com:office:word" xmlns:w="http://schemas.openxmlformats.org/wordprocessingml/2006/main" xmlns:w14="http://schemas.microsoft.com/office/word/2010/wordml" xmlns:w15="http://schemas.microsoft.com/office/word/2012/wordml" xmlns:w16cex="http://schemas.microsoft.com/office/word/2018/wordml/cex" xmlns:w16cid="http://schemas.microsoft.com/office/word/2016/wordml/cid" xmlns:w16="http://schemas.microsoft.com/office/word/2018/wordml" xmlns:w16sdtdh="http://schemas.microsoft.com/office/word/2020/wordml/sdtdatahash" xmlns:w16se="http://schemas.microsoft.com/office/word/2015/wordml/symex" xmlns:wpg="http://schemas.microsoft.com/office/word/2010/wordprocessingGroup" xmlns:wpi="http://schemas.microsoft.com/office/word/2010/wordprocessingInk" xmlns:wne="http://schemas.microsoft.com/office/word/2006/wordml" xmlns:wps="http://schemas.microsoft.com/office/word/2010/wordprocessingShape" mc:Ignorable="w14 w15 w16se w16cid w16 w16cex w16sdtdh wp14">
+  <w:footnote w:type="separator" w:id="-1">
+    <w:p>
+      <w:r>
+        <w:separator/>
+      </w:r>
+    </w:p>
+  </w:footnote>
+  <w:footnote w:type="continuationSeparator" w:id="0">
+    <w:p>
+      <w:r>
+        <w:continuationSeparator/>
+      </w:r>
+    </w:p>
+  </w:footnote>
+</w:footnotes>
 </file>
 
 <file path=word/numbering.xml><?xml version="1.0" encoding="utf-8"?>
@@ -1781,6 +2283,48 @@
       <w:lang w:eastAsia="pt-BR"/>
     </w:rPr>
   </w:style>
+  <w:style w:type="paragraph" w:styleId="Cabealho">
+    <w:name w:val="header"/>
+    <w:basedOn w:val="Normal"/>
+    <w:link w:val="CabealhoChar"/>
+    <w:uiPriority w:val="99"/>
+    <w:unhideWhenUsed/>
+    <w:rsid w:val="00D077BB"/>
+    <w:pPr>
+      <w:tabs>
+        <w:tab w:val="center" w:pos="4252"/>
+        <w:tab w:val="right" w:pos="8504"/>
+      </w:tabs>
+    </w:pPr>
+  </w:style>
+  <w:style w:type="character" w:customStyle="1" w:styleId="CabealhoChar">
+    <w:name w:val="Cabeçalho Char"/>
+    <w:basedOn w:val="Fontepargpadro"/>
+    <w:link w:val="Cabealho"/>
+    <w:uiPriority w:val="99"/>
+    <w:rsid w:val="00D077BB"/>
+  </w:style>
+  <w:style w:type="paragraph" w:styleId="Rodap">
+    <w:name w:val="footer"/>
+    <w:basedOn w:val="Normal"/>
+    <w:link w:val="RodapChar"/>
+    <w:uiPriority w:val="99"/>
+    <w:unhideWhenUsed/>
+    <w:rsid w:val="00D077BB"/>
+    <w:pPr>
+      <w:tabs>
+        <w:tab w:val="center" w:pos="4252"/>
+        <w:tab w:val="right" w:pos="8504"/>
+      </w:tabs>
+    </w:pPr>
+  </w:style>
+  <w:style w:type="character" w:customStyle="1" w:styleId="RodapChar">
+    <w:name w:val="Rodapé Char"/>
+    <w:basedOn w:val="Fontepargpadro"/>
+    <w:link w:val="Rodap"/>
+    <w:uiPriority w:val="99"/>
+    <w:rsid w:val="00D077BB"/>
+  </w:style>
 </w:styles>
 </file>
 

</xml_diff>